<commit_message>
pulling few summary out
</commit_message>
<xml_diff>
--- a/French_Data/draft.docx
+++ b/French_Data/draft.docx
@@ -29,7 +29,6 @@
           <w:noProof w:val="0"/>
         </w:rPr>
       </w:pPr>
-      <w:bookmarkStart w:id="0" w:name="_GoBack"/>
       <w:r>
         <w:rPr>
           <w:b/>
@@ -152,21 +151,7 @@
             <w:rStyle w:val="Hyperlink"/>
             <w:noProof w:val="0"/>
           </w:rPr>
-          <w:t>https://www.data.gouv.fr/</w:t>
-        </w:r>
-        <w:r>
-          <w:rPr>
-            <w:rStyle w:val="Hyperlink"/>
-            <w:noProof w:val="0"/>
-          </w:rPr>
-          <w:t>f</w:t>
-        </w:r>
-        <w:r>
-          <w:rPr>
-            <w:rStyle w:val="Hyperlink"/>
-            <w:noProof w:val="0"/>
-          </w:rPr>
-          <w:t>r/datasets/donnees-de-laboratoires-pour-le-depistage-indicateurs-sur-les-variants/</w:t>
+          <w:t>https://www.data.gouv.fr/fr/datasets/donnees-de-laboratoires-pour-le-depistage-indicateurs-sur-les-variants/</w:t>
         </w:r>
       </w:hyperlink>
       <w:r>
@@ -450,27 +435,86 @@
         <w:rPr>
           <w:noProof w:val="0"/>
         </w:rPr>
-        <w:t>[[Reference]]</w:t>
-      </w:r>
-      <w:r>
-        <w:rPr>
-          <w:noProof w:val="0"/>
-        </w:rPr>
-        <w:t xml:space="preserve"> last accessed </w:t>
+        <w:t xml:space="preserve">[[Reference]] last accessed </w:t>
       </w:r>
       <w:proofErr w:type="gramStart"/>
       <w:r>
         <w:rPr>
           <w:noProof w:val="0"/>
         </w:rPr>
-        <w:t>i</w:t>
-      </w:r>
-      <w:r>
-        <w:rPr>
-          <w:noProof w:val="0"/>
-        </w:rPr>
-        <w:t>n</w:t>
-      </w:r>
+        <w:t>in ??</w:t>
+      </w:r>
+      <w:proofErr w:type="gramEnd"/>
+    </w:p>
+    <w:p>
+      <w:pPr>
+        <w:rPr>
+          <w:noProof w:val="0"/>
+        </w:rPr>
+      </w:pPr>
+      <w:r>
+        <w:rPr>
+          <w:noProof w:val="0"/>
+        </w:rPr>
+        <w:t xml:space="preserve">Use all age-class combined, include </w:t>
+      </w:r>
+      <w:r>
+        <w:rPr>
+          <w:noProof w:val="0"/>
+        </w:rPr>
+        <w:t xml:space="preserve">all </w:t>
+      </w:r>
+      <w:r>
+        <w:rPr>
+          <w:noProof w:val="0"/>
+        </w:rPr>
+        <w:t>England</w:t>
+      </w:r>
+      <w:r>
+        <w:rPr>
+          <w:noProof w:val="0"/>
+        </w:rPr>
+        <w:t xml:space="preserve">, data </w:t>
+      </w:r>
+      <w:r>
+        <w:rPr>
+          <w:noProof w:val="0"/>
+        </w:rPr>
+        <w:t>available</w:t>
+      </w:r>
+      <w:r>
+        <w:rPr>
+          <w:noProof w:val="0"/>
+        </w:rPr>
+        <w:t xml:space="preserve"> for each NHS region (7 geographical units). Data </w:t>
+      </w:r>
+      <w:r>
+        <w:rPr>
+          <w:noProof w:val="0"/>
+        </w:rPr>
+        <w:t>available</w:t>
+      </w:r>
+      <w:r>
+        <w:rPr>
+          <w:noProof w:val="0"/>
+        </w:rPr>
+        <w:t xml:space="preserve"> from </w:t>
+      </w:r>
+      <w:proofErr w:type="gramStart"/>
+      <w:r>
+        <w:rPr>
+          <w:noProof w:val="0"/>
+        </w:rPr>
+        <w:t>1</w:t>
+      </w:r>
+      <w:r>
+        <w:rPr>
+          <w:noProof w:val="0"/>
+          <w:vertAlign w:val="superscript"/>
+        </w:rPr>
+        <w:t>st</w:t>
+      </w:r>
+      <w:proofErr w:type="gramEnd"/>
       <w:r>
         <w:rPr>
           <w:noProof w:val="0"/>
@@ -481,39 +525,83 @@
         <w:rPr>
           <w:noProof w:val="0"/>
         </w:rPr>
+        <w:t xml:space="preserve">of </w:t>
+      </w:r>
+      <w:r>
+        <w:rPr>
+          <w:noProof w:val="0"/>
+        </w:rPr>
+        <w:t>September</w:t>
+      </w:r>
+      <w:r>
+        <w:rPr>
+          <w:noProof w:val="0"/>
+        </w:rPr>
+        <w:t xml:space="preserve"> 2020 until 20</w:t>
+      </w:r>
+      <w:r>
+        <w:rPr>
+          <w:noProof w:val="0"/>
+          <w:vertAlign w:val="superscript"/>
+        </w:rPr>
+        <w:t>th</w:t>
+      </w:r>
+      <w:r>
+        <w:rPr>
+          <w:noProof w:val="0"/>
+        </w:rPr>
+        <w:t xml:space="preserve"> of June 2021.</w:t>
+      </w:r>
+    </w:p>
+    <w:p>
+      <w:pPr>
+        <w:rPr>
+          <w:noProof w:val="0"/>
+        </w:rPr>
+      </w:pPr>
+      <w:r>
+        <w:rPr>
+          <w:noProof w:val="0"/>
+        </w:rPr>
+        <w:t>Tested presence of S-protein marker</w:t>
+      </w:r>
+      <w:proofErr w:type="gramStart"/>
+      <w:r>
+        <w:rPr>
+          <w:noProof w:val="0"/>
+        </w:rPr>
         <w:t>??</w:t>
       </w:r>
       <w:proofErr w:type="gramEnd"/>
-    </w:p>
-    <w:p>
-      <w:pPr>
-        <w:rPr>
-          <w:noProof w:val="0"/>
-        </w:rPr>
-      </w:pPr>
-      <w:r>
-        <w:rPr>
-          <w:noProof w:val="0"/>
-        </w:rPr>
-        <w:t xml:space="preserve">Use all age-class combined, include </w:t>
-      </w:r>
-      <w:r>
-        <w:rPr>
-          <w:noProof w:val="0"/>
-        </w:rPr>
-        <w:t xml:space="preserve">all </w:t>
-      </w:r>
-      <w:r>
-        <w:rPr>
-          <w:noProof w:val="0"/>
-        </w:rPr>
-        <w:t>England</w:t>
-      </w:r>
-      <w:r>
-        <w:rPr>
-          <w:noProof w:val="0"/>
-        </w:rPr>
-        <w:t xml:space="preserve">, data </w:t>
+      <w:r>
+        <w:rPr>
+          <w:noProof w:val="0"/>
+        </w:rPr>
+        <w:t xml:space="preserve"> [</w:t>
+      </w:r>
+      <w:r>
+        <w:rPr>
+          <w:noProof w:val="0"/>
+        </w:rPr>
+        <w:t>Need</w:t>
+      </w:r>
+      <w:r>
+        <w:rPr>
+          <w:noProof w:val="0"/>
+        </w:rPr>
+        <w:t xml:space="preserve"> the specific info]</w:t>
+      </w:r>
+      <w:r>
+        <w:rPr>
+          <w:noProof w:val="0"/>
+        </w:rPr>
+        <w:t>.</w:t>
+      </w:r>
+      <w:r>
+        <w:rPr>
+          <w:noProof w:val="0"/>
+        </w:rPr>
+        <w:t xml:space="preserve"> Throughout the </w:t>
       </w:r>
       <w:r>
         <w:rPr>
@@ -525,180 +613,110 @@
         <w:rPr>
           <w:noProof w:val="0"/>
         </w:rPr>
-        <w:t xml:space="preserve"> for each NHS region (7 geographical units). Data </w:t>
-      </w:r>
-      <w:r>
-        <w:rPr>
-          <w:noProof w:val="0"/>
-        </w:rPr>
-        <w:t>available</w:t>
-      </w:r>
-      <w:r>
-        <w:rPr>
-          <w:noProof w:val="0"/>
-        </w:rPr>
-        <w:t xml:space="preserve"> from </w:t>
+        <w:t xml:space="preserve"> data, the presence of the mutation </w:t>
       </w:r>
       <w:proofErr w:type="gramStart"/>
       <w:r>
         <w:rPr>
           <w:noProof w:val="0"/>
         </w:rPr>
-        <w:t>1</w:t>
+        <w:t>is interpreted</w:t>
+      </w:r>
+      <w:proofErr w:type="gramEnd"/>
+      <w:r>
+        <w:rPr>
+          <w:noProof w:val="0"/>
+        </w:rPr>
+        <w:t xml:space="preserve"> as an alpha strain infection. Prior to the 15</w:t>
       </w:r>
       <w:r>
         <w:rPr>
           <w:noProof w:val="0"/>
           <w:vertAlign w:val="superscript"/>
         </w:rPr>
-        <w:t>st</w:t>
+        <w:t>th</w:t>
+      </w:r>
+      <w:r>
+        <w:rPr>
+          <w:noProof w:val="0"/>
+        </w:rPr>
+        <w:t xml:space="preserve"> of March 2021, the absence of S-protein </w:t>
+      </w:r>
+      <w:proofErr w:type="gramStart"/>
+      <w:r>
+        <w:rPr>
+          <w:noProof w:val="0"/>
+        </w:rPr>
+        <w:t xml:space="preserve">was </w:t>
+      </w:r>
+      <w:r>
+        <w:rPr>
+          <w:noProof w:val="0"/>
+        </w:rPr>
+        <w:t>interpreted</w:t>
       </w:r>
       <w:proofErr w:type="gramEnd"/>
       <w:r>
         <w:rPr>
           <w:noProof w:val="0"/>
         </w:rPr>
+        <w:t xml:space="preserve"> as </w:t>
+      </w:r>
+      <w:r>
+        <w:rPr>
+          <w:noProof w:val="0"/>
+        </w:rPr>
+        <w:t xml:space="preserve">an </w:t>
+      </w:r>
+      <w:r>
+        <w:rPr>
+          <w:noProof w:val="0"/>
+        </w:rPr>
+        <w:t xml:space="preserve">infection by the wild type virus. </w:t>
+      </w:r>
+      <w:r>
+        <w:rPr>
+          <w:noProof w:val="0"/>
+        </w:rPr>
+        <w:t>After the 15</w:t>
+      </w:r>
+      <w:r>
+        <w:rPr>
+          <w:noProof w:val="0"/>
+          <w:vertAlign w:val="superscript"/>
+        </w:rPr>
+        <w:t>th</w:t>
+      </w:r>
+      <w:r>
+        <w:rPr>
+          <w:noProof w:val="0"/>
+        </w:rPr>
         <w:t xml:space="preserve"> </w:t>
       </w:r>
       <w:r>
         <w:rPr>
           <w:noProof w:val="0"/>
         </w:rPr>
-        <w:t xml:space="preserve">of </w:t>
-      </w:r>
-      <w:r>
-        <w:rPr>
-          <w:noProof w:val="0"/>
-        </w:rPr>
-        <w:t>September</w:t>
-      </w:r>
-      <w:r>
-        <w:rPr>
-          <w:noProof w:val="0"/>
-        </w:rPr>
-        <w:t xml:space="preserve"> 2020 until 20</w:t>
-      </w:r>
-      <w:r>
-        <w:rPr>
-          <w:noProof w:val="0"/>
-          <w:vertAlign w:val="superscript"/>
-        </w:rPr>
-        <w:t>th</w:t>
-      </w:r>
-      <w:r>
-        <w:rPr>
-          <w:noProof w:val="0"/>
-        </w:rPr>
-        <w:t xml:space="preserve"> of June 2021.</w:t>
-      </w:r>
-    </w:p>
-    <w:p>
-      <w:pPr>
-        <w:rPr>
-          <w:noProof w:val="0"/>
-        </w:rPr>
-      </w:pPr>
-      <w:r>
-        <w:rPr>
-          <w:noProof w:val="0"/>
-        </w:rPr>
-        <w:t>Tested presence of S-protein marker</w:t>
+        <w:t xml:space="preserve">of March 2021, the absence of S-protein </w:t>
       </w:r>
       <w:proofErr w:type="gramStart"/>
       <w:r>
         <w:rPr>
           <w:noProof w:val="0"/>
         </w:rPr>
-        <w:t>??</w:t>
+        <w:t xml:space="preserve">was </w:t>
+      </w:r>
+      <w:r>
+        <w:rPr>
+          <w:noProof w:val="0"/>
+        </w:rPr>
+        <w:t>interpreted</w:t>
       </w:r>
       <w:proofErr w:type="gramEnd"/>
       <w:r>
         <w:rPr>
           <w:noProof w:val="0"/>
         </w:rPr>
-        <w:t xml:space="preserve"> [</w:t>
-      </w:r>
-      <w:r>
-        <w:rPr>
-          <w:noProof w:val="0"/>
-        </w:rPr>
-        <w:t>Need</w:t>
-      </w:r>
-      <w:r>
-        <w:rPr>
-          <w:noProof w:val="0"/>
-        </w:rPr>
-        <w:t xml:space="preserve"> the specific info]</w:t>
-      </w:r>
-      <w:r>
-        <w:rPr>
-          <w:noProof w:val="0"/>
-        </w:rPr>
-        <w:t>.</w:t>
-      </w:r>
-      <w:r>
-        <w:rPr>
-          <w:noProof w:val="0"/>
-        </w:rPr>
-        <w:t xml:space="preserve"> Throughout the </w:t>
-      </w:r>
-      <w:r>
-        <w:rPr>
-          <w:noProof w:val="0"/>
-        </w:rPr>
-        <w:t>available</w:t>
-      </w:r>
-      <w:r>
-        <w:rPr>
-          <w:noProof w:val="0"/>
-        </w:rPr>
-        <w:t xml:space="preserve"> data, the presence of the mutation </w:t>
-      </w:r>
-      <w:proofErr w:type="gramStart"/>
-      <w:r>
-        <w:rPr>
-          <w:noProof w:val="0"/>
-        </w:rPr>
-        <w:t>is interpreted</w:t>
-      </w:r>
-      <w:proofErr w:type="gramEnd"/>
-      <w:r>
-        <w:rPr>
-          <w:noProof w:val="0"/>
-        </w:rPr>
-        <w:t xml:space="preserve"> as an alpha strain infection. Prior to the 15</w:t>
-      </w:r>
-      <w:r>
-        <w:rPr>
-          <w:noProof w:val="0"/>
-          <w:vertAlign w:val="superscript"/>
-        </w:rPr>
-        <w:t>th</w:t>
-      </w:r>
-      <w:r>
-        <w:rPr>
-          <w:noProof w:val="0"/>
-        </w:rPr>
-        <w:t xml:space="preserve"> of March 2021, the absence of S-protein </w:t>
-      </w:r>
-      <w:proofErr w:type="gramStart"/>
-      <w:r>
-        <w:rPr>
-          <w:noProof w:val="0"/>
-        </w:rPr>
-        <w:t xml:space="preserve">was </w:t>
-      </w:r>
-      <w:r>
-        <w:rPr>
-          <w:noProof w:val="0"/>
-        </w:rPr>
-        <w:t>interpreted</w:t>
-      </w:r>
-      <w:proofErr w:type="gramEnd"/>
-      <w:r>
-        <w:rPr>
-          <w:noProof w:val="0"/>
-        </w:rPr>
         <w:t xml:space="preserve"> as </w:t>
       </w:r>
       <w:r>
@@ -711,76 +729,7 @@
         <w:rPr>
           <w:noProof w:val="0"/>
         </w:rPr>
-        <w:t xml:space="preserve">infection by the wild type virus. </w:t>
-      </w:r>
-      <w:r>
-        <w:rPr>
-          <w:noProof w:val="0"/>
-        </w:rPr>
-        <w:t>After the 15</w:t>
-      </w:r>
-      <w:r>
-        <w:rPr>
-          <w:noProof w:val="0"/>
-          <w:vertAlign w:val="superscript"/>
-        </w:rPr>
-        <w:t>th</w:t>
-      </w:r>
-      <w:r>
-        <w:rPr>
-          <w:noProof w:val="0"/>
-        </w:rPr>
-        <w:t xml:space="preserve"> </w:t>
-      </w:r>
-      <w:r>
-        <w:rPr>
-          <w:noProof w:val="0"/>
-        </w:rPr>
-        <w:t xml:space="preserve">of March 2021, </w:t>
-      </w:r>
-      <w:r>
-        <w:rPr>
-          <w:noProof w:val="0"/>
-        </w:rPr>
-        <w:t xml:space="preserve">the absence of S-protein </w:t>
-      </w:r>
-      <w:proofErr w:type="gramStart"/>
-      <w:r>
-        <w:rPr>
-          <w:noProof w:val="0"/>
-        </w:rPr>
-        <w:t xml:space="preserve">was </w:t>
-      </w:r>
-      <w:r>
-        <w:rPr>
-          <w:noProof w:val="0"/>
-        </w:rPr>
-        <w:t>interpreted</w:t>
-      </w:r>
-      <w:proofErr w:type="gramEnd"/>
-      <w:r>
-        <w:rPr>
-          <w:noProof w:val="0"/>
-        </w:rPr>
-        <w:t xml:space="preserve"> as </w:t>
-      </w:r>
-      <w:r>
-        <w:rPr>
-          <w:noProof w:val="0"/>
-        </w:rPr>
-        <w:t xml:space="preserve">an </w:t>
-      </w:r>
-      <w:r>
-        <w:rPr>
-          <w:noProof w:val="0"/>
-        </w:rPr>
-        <w:t xml:space="preserve">infection by the </w:t>
-      </w:r>
-      <w:r>
-        <w:rPr>
-          <w:noProof w:val="0"/>
-        </w:rPr>
-        <w:t>delta variant.</w:t>
+        <w:t>infection by the delta variant.</w:t>
       </w:r>
     </w:p>
     <w:p>
@@ -882,25 +831,7 @@
         <w:rPr>
           <w:noProof w:val="0"/>
         </w:rPr>
-        <w:t xml:space="preserve">England </w:t>
-      </w:r>
-      <w:r>
-        <w:rPr>
-          <w:noProof w:val="0"/>
-        </w:rPr>
-        <w:t>late</w:t>
-      </w:r>
-      <w:r>
-        <w:rPr>
-          <w:noProof w:val="0"/>
-        </w:rPr>
-        <w:t xml:space="preserve"> dataset: include incidence of 2 strains, i.e. alpha</w:t>
-      </w:r>
-      <w:r>
-        <w:rPr>
-          <w:noProof w:val="0"/>
-        </w:rPr>
-        <w:t xml:space="preserve"> and delta</w:t>
+        <w:t>England late dataset: include incidence of 2 strains, i.e. alpha and delta</w:t>
       </w:r>
     </w:p>
     <w:p>
@@ -1135,13 +1066,7 @@
         <w:rPr>
           <w:noProof w:val="0"/>
         </w:rPr>
-        <w:t>indirect</w:t>
-      </w:r>
-      <w:r>
-        <w:rPr>
-          <w:noProof w:val="0"/>
-        </w:rPr>
-        <w:t xml:space="preserve">ly estimated </w:t>
+        <w:t xml:space="preserve">indirectly estimated </w:t>
       </w:r>
       <w:r>
         <w:rPr>
@@ -1441,6 +1366,1450 @@
           <w:noProof w:val="0"/>
         </w:rPr>
       </w:pPr>
+    </w:p>
+    <w:p>
+      <w:pPr>
+        <w:rPr>
+          <w:noProof w:val="0"/>
+        </w:rPr>
+      </w:pPr>
+    </w:p>
+    <w:p>
+      <w:pPr>
+        <w:rPr>
+          <w:noProof w:val="0"/>
+        </w:rPr>
+      </w:pPr>
+      <w:r>
+        <w:rPr>
+          <w:noProof w:val="0"/>
+        </w:rPr>
+        <w:br w:type="page"/>
+      </w:r>
+    </w:p>
+    <w:p>
+      <w:pPr>
+        <w:rPr>
+          <w:noProof w:val="0"/>
+        </w:rPr>
+      </w:pPr>
+      <w:r>
+        <w:rPr>
+          <w:noProof w:val="0"/>
+        </w:rPr>
+        <w:lastRenderedPageBreak/>
+        <w:t>Results</w:t>
+      </w:r>
+    </w:p>
+    <w:p>
+      <w:pPr>
+        <w:rPr>
+          <w:noProof w:val="0"/>
+        </w:rPr>
+      </w:pPr>
+      <w:bookmarkStart w:id="0" w:name="_GoBack"/>
+    </w:p>
+    <w:p>
+      <w:pPr>
+        <w:rPr>
+          <w:b/>
+          <w:noProof w:val="0"/>
+        </w:rPr>
+      </w:pPr>
+      <w:r>
+        <w:rPr>
+          <w:b/>
+          <w:noProof w:val="0"/>
+        </w:rPr>
+        <w:t>Transmission advantage of alpha variant</w:t>
+      </w:r>
+    </w:p>
+    <w:p>
+      <w:pPr>
+        <w:rPr>
+          <w:noProof w:val="0"/>
+        </w:rPr>
+      </w:pPr>
+      <w:r>
+        <w:rPr>
+          <w:noProof w:val="0"/>
+        </w:rPr>
+        <w:t>E</w:t>
+      </w:r>
+      <w:r>
+        <w:rPr>
+          <w:noProof w:val="0"/>
+        </w:rPr>
+        <w:t xml:space="preserve">stimating the </w:t>
+      </w:r>
+      <w:r>
+        <w:rPr>
+          <w:noProof w:val="0"/>
+        </w:rPr>
+        <w:t xml:space="preserve">daily </w:t>
+      </w:r>
+      <w:r>
+        <w:rPr>
+          <w:noProof w:val="0"/>
+        </w:rPr>
+        <w:t>reproduction number</w:t>
+      </w:r>
+      <w:r>
+        <w:rPr>
+          <w:noProof w:val="0"/>
+        </w:rPr>
+        <w:t>s</w:t>
+      </w:r>
+      <w:r>
+        <w:rPr>
+          <w:noProof w:val="0"/>
+        </w:rPr>
+        <w:t xml:space="preserve"> of both the alpha and wild type</w:t>
+      </w:r>
+      <w:r>
+        <w:rPr>
+          <w:noProof w:val="0"/>
+        </w:rPr>
+        <w:t xml:space="preserve"> </w:t>
+      </w:r>
+      <w:r>
+        <w:rPr>
+          <w:noProof w:val="0"/>
+        </w:rPr>
+        <w:t>independently</w:t>
+      </w:r>
+      <w:r>
+        <w:rPr>
+          <w:noProof w:val="0"/>
+        </w:rPr>
+        <w:t xml:space="preserve"> </w:t>
+      </w:r>
+      <w:r>
+        <w:rPr>
+          <w:noProof w:val="0"/>
+        </w:rPr>
+        <w:t xml:space="preserve">(i.e. using </w:t>
+      </w:r>
+      <w:proofErr w:type="spellStart"/>
+      <w:r>
+        <w:rPr>
+          <w:noProof w:val="0"/>
+        </w:rPr>
+        <w:t>EpiEstim</w:t>
+      </w:r>
+      <w:proofErr w:type="spellEnd"/>
+      <w:r>
+        <w:rPr>
+          <w:noProof w:val="0"/>
+        </w:rPr>
+        <w:t xml:space="preserve"> independently on each time series), w</w:t>
+      </w:r>
+      <w:r>
+        <w:rPr>
+          <w:noProof w:val="0"/>
+        </w:rPr>
+        <w:t xml:space="preserve">e found </w:t>
+      </w:r>
+      <w:r>
+        <w:rPr>
+          <w:noProof w:val="0"/>
+        </w:rPr>
+        <w:t>some</w:t>
+      </w:r>
+      <w:r>
+        <w:rPr>
+          <w:noProof w:val="0"/>
+        </w:rPr>
+        <w:t xml:space="preserve"> evidence for </w:t>
+      </w:r>
+      <w:r>
+        <w:rPr>
+          <w:noProof w:val="0"/>
+        </w:rPr>
+        <w:t>higher</w:t>
+      </w:r>
+      <w:r>
+        <w:rPr>
+          <w:noProof w:val="0"/>
+        </w:rPr>
+        <w:t xml:space="preserve"> transmission of </w:t>
+      </w:r>
+      <w:r>
+        <w:rPr>
+          <w:noProof w:val="0"/>
+        </w:rPr>
+        <w:t>the alpha variant compared to the wild virus</w:t>
+      </w:r>
+      <w:r>
+        <w:rPr>
+          <w:noProof w:val="0"/>
+        </w:rPr>
+        <w:t xml:space="preserve"> </w:t>
+      </w:r>
+      <w:r>
+        <w:rPr>
+          <w:noProof w:val="0"/>
+        </w:rPr>
+        <w:t xml:space="preserve">(Fig. </w:t>
+      </w:r>
+      <w:proofErr w:type="spellStart"/>
+      <w:r>
+        <w:rPr>
+          <w:noProof w:val="0"/>
+        </w:rPr>
+        <w:t>heatmap</w:t>
+      </w:r>
+      <w:proofErr w:type="spellEnd"/>
+      <w:r>
+        <w:rPr>
+          <w:noProof w:val="0"/>
+        </w:rPr>
+        <w:t xml:space="preserve"> 1)</w:t>
+      </w:r>
+      <w:r>
+        <w:rPr>
+          <w:noProof w:val="0"/>
+        </w:rPr>
+        <w:t xml:space="preserve">. This </w:t>
+      </w:r>
+      <w:proofErr w:type="gramStart"/>
+      <w:r>
+        <w:rPr>
+          <w:noProof w:val="0"/>
+        </w:rPr>
+        <w:t>was observed</w:t>
+      </w:r>
+      <w:proofErr w:type="gramEnd"/>
+      <w:r>
+        <w:rPr>
+          <w:noProof w:val="0"/>
+        </w:rPr>
+        <w:t xml:space="preserve"> in both England and France</w:t>
+      </w:r>
+      <w:r>
+        <w:rPr>
+          <w:noProof w:val="0"/>
+        </w:rPr>
+        <w:t>. Combining all periods and regions w</w:t>
+      </w:r>
+      <w:r>
+        <w:rPr>
+          <w:noProof w:val="0"/>
+        </w:rPr>
+        <w:t>h</w:t>
+      </w:r>
+      <w:r>
+        <w:rPr>
+          <w:noProof w:val="0"/>
+        </w:rPr>
+        <w:t>ere the reproduction number estimates were deemed accurate</w:t>
+      </w:r>
+      <w:r>
+        <w:rPr>
+          <w:noProof w:val="0"/>
+        </w:rPr>
+        <w:t xml:space="preserve"> (see methods)</w:t>
+      </w:r>
+      <w:r>
+        <w:rPr>
+          <w:noProof w:val="0"/>
+        </w:rPr>
+        <w:t xml:space="preserve">, we estimate a transmission advantage </w:t>
+      </w:r>
+      <w:r>
+        <w:rPr>
+          <w:noProof w:val="0"/>
+        </w:rPr>
+        <w:t xml:space="preserve">of the alpha variant over the wild type </w:t>
+      </w:r>
+      <w:r>
+        <w:rPr>
+          <w:noProof w:val="0"/>
+        </w:rPr>
+        <w:t xml:space="preserve">of </w:t>
+      </w:r>
+      <w:r>
+        <w:rPr>
+          <w:noProof w:val="0"/>
+        </w:rPr>
+        <w:t>1.41</w:t>
+      </w:r>
+      <w:r>
+        <w:rPr>
+          <w:noProof w:val="0"/>
+        </w:rPr>
+        <w:t xml:space="preserve"> (</w:t>
+      </w:r>
+      <w:r>
+        <w:rPr>
+          <w:noProof w:val="0"/>
+        </w:rPr>
+        <w:t xml:space="preserve">95%CrI </w:t>
+      </w:r>
+      <w:proofErr w:type="gramStart"/>
+      <w:r>
+        <w:rPr>
+          <w:noProof w:val="0"/>
+        </w:rPr>
+        <w:t>0.86</w:t>
+      </w:r>
+      <w:r>
+        <w:rPr>
+          <w:noProof w:val="0"/>
+        </w:rPr>
+        <w:t xml:space="preserve"> ;</w:t>
+      </w:r>
+      <w:proofErr w:type="gramEnd"/>
+      <w:r>
+        <w:rPr>
+          <w:noProof w:val="0"/>
+        </w:rPr>
+        <w:t xml:space="preserve"> </w:t>
+      </w:r>
+      <w:r>
+        <w:rPr>
+          <w:noProof w:val="0"/>
+        </w:rPr>
+        <w:t>2.01</w:t>
+      </w:r>
+      <w:r>
+        <w:rPr>
+          <w:noProof w:val="0"/>
+        </w:rPr>
+        <w:t>) in England and</w:t>
+      </w:r>
+      <w:r>
+        <w:rPr>
+          <w:noProof w:val="0"/>
+        </w:rPr>
+        <w:t xml:space="preserve"> </w:t>
+      </w:r>
+      <w:r>
+        <w:rPr>
+          <w:noProof w:val="0"/>
+        </w:rPr>
+        <w:t>of 1.21 (95%CrI 0.75 ; 1.65)</w:t>
+      </w:r>
+      <w:r>
+        <w:rPr>
+          <w:noProof w:val="0"/>
+        </w:rPr>
+        <w:t xml:space="preserve"> in France</w:t>
+      </w:r>
+      <w:r>
+        <w:rPr>
+          <w:noProof w:val="0"/>
+        </w:rPr>
+        <w:t xml:space="preserve">. </w:t>
+      </w:r>
+    </w:p>
+    <w:p>
+      <w:pPr>
+        <w:rPr>
+          <w:noProof w:val="0"/>
+        </w:rPr>
+      </w:pPr>
+      <w:r>
+        <w:rPr>
+          <w:noProof w:val="0"/>
+        </w:rPr>
+        <w:t>The trend</w:t>
+      </w:r>
+      <w:r>
+        <w:rPr>
+          <w:noProof w:val="0"/>
+        </w:rPr>
+        <w:t>s</w:t>
+      </w:r>
+      <w:r>
+        <w:rPr>
+          <w:noProof w:val="0"/>
+        </w:rPr>
+        <w:t xml:space="preserve"> were consistent across region</w:t>
+      </w:r>
+      <w:r>
+        <w:rPr>
+          <w:noProof w:val="0"/>
+        </w:rPr>
+        <w:t xml:space="preserve">s (Figure </w:t>
+      </w:r>
+      <w:proofErr w:type="spellStart"/>
+      <w:r>
+        <w:rPr>
+          <w:noProof w:val="0"/>
+        </w:rPr>
+        <w:t>errobar</w:t>
+      </w:r>
+      <w:proofErr w:type="spellEnd"/>
+      <w:r>
+        <w:rPr>
+          <w:noProof w:val="0"/>
+        </w:rPr>
+        <w:t xml:space="preserve">), with </w:t>
+      </w:r>
+      <w:r>
+        <w:rPr>
+          <w:noProof w:val="0"/>
+        </w:rPr>
+        <w:t>IQR of median</w:t>
+      </w:r>
+      <w:r>
+        <w:rPr>
+          <w:noProof w:val="0"/>
+        </w:rPr>
+        <w:t xml:space="preserve">s estimates of </w:t>
+      </w:r>
+      <w:r>
+        <w:rPr>
+          <w:noProof w:val="0"/>
+        </w:rPr>
+        <w:t>transmission advantage</w:t>
+      </w:r>
+      <w:r>
+        <w:rPr>
+          <w:noProof w:val="0"/>
+        </w:rPr>
+        <w:t>s</w:t>
+      </w:r>
+      <w:r>
+        <w:rPr>
+          <w:noProof w:val="0"/>
+        </w:rPr>
+        <w:t xml:space="preserve"> </w:t>
+      </w:r>
+      <w:r>
+        <w:rPr>
+          <w:noProof w:val="0"/>
+        </w:rPr>
+        <w:t>in England: [</w:t>
+      </w:r>
+      <w:proofErr w:type="gramStart"/>
+      <w:r>
+        <w:rPr>
+          <w:noProof w:val="0"/>
+        </w:rPr>
+        <w:t>1.</w:t>
+      </w:r>
+      <w:r>
+        <w:rPr>
+          <w:noProof w:val="0"/>
+        </w:rPr>
+        <w:t>39</w:t>
+      </w:r>
+      <w:r>
+        <w:rPr>
+          <w:noProof w:val="0"/>
+        </w:rPr>
+        <w:t xml:space="preserve"> ;</w:t>
+      </w:r>
+      <w:proofErr w:type="gramEnd"/>
+      <w:r>
+        <w:rPr>
+          <w:noProof w:val="0"/>
+        </w:rPr>
+        <w:t xml:space="preserve"> 1.4</w:t>
+      </w:r>
+      <w:r>
+        <w:rPr>
+          <w:noProof w:val="0"/>
+        </w:rPr>
+        <w:t>2</w:t>
+      </w:r>
+      <w:r>
+        <w:rPr>
+          <w:noProof w:val="0"/>
+        </w:rPr>
+        <w:t xml:space="preserve">], </w:t>
+      </w:r>
+      <w:r>
+        <w:rPr>
+          <w:noProof w:val="0"/>
+        </w:rPr>
+        <w:t xml:space="preserve">and </w:t>
+      </w:r>
+      <w:r>
+        <w:rPr>
+          <w:noProof w:val="0"/>
+        </w:rPr>
+        <w:t xml:space="preserve">in </w:t>
+      </w:r>
+      <w:proofErr w:type="spellStart"/>
+      <w:r>
+        <w:rPr>
+          <w:noProof w:val="0"/>
+        </w:rPr>
+        <w:t>Fance</w:t>
+      </w:r>
+      <w:proofErr w:type="spellEnd"/>
+      <w:r>
+        <w:rPr>
+          <w:noProof w:val="0"/>
+        </w:rPr>
+        <w:t>:[</w:t>
+      </w:r>
+      <w:r>
+        <w:rPr>
+          <w:noProof w:val="0"/>
+        </w:rPr>
+        <w:t>1.1</w:t>
+      </w:r>
+      <w:r>
+        <w:rPr>
+          <w:noProof w:val="0"/>
+        </w:rPr>
+        <w:t xml:space="preserve">8 ; </w:t>
+      </w:r>
+      <w:r>
+        <w:rPr>
+          <w:noProof w:val="0"/>
+        </w:rPr>
+        <w:t>1.25</w:t>
+      </w:r>
+      <w:r>
+        <w:rPr>
+          <w:noProof w:val="0"/>
+        </w:rPr>
+        <w:t xml:space="preserve">]. </w:t>
+      </w:r>
+      <w:r>
+        <w:rPr>
+          <w:noProof w:val="0"/>
+        </w:rPr>
+        <w:t xml:space="preserve"> </w:t>
+      </w:r>
+      <w:r>
+        <w:rPr>
+          <w:noProof w:val="0"/>
+        </w:rPr>
+        <w:t>The trends across quarters were more variable</w:t>
+      </w:r>
+      <w:r>
+        <w:rPr>
+          <w:noProof w:val="0"/>
+        </w:rPr>
+        <w:t xml:space="preserve">s (Fig. </w:t>
+      </w:r>
+      <w:proofErr w:type="spellStart"/>
+      <w:r>
+        <w:rPr>
+          <w:noProof w:val="0"/>
+        </w:rPr>
+        <w:t>errbar</w:t>
+      </w:r>
+      <w:proofErr w:type="spellEnd"/>
+      <w:r>
+        <w:rPr>
+          <w:noProof w:val="0"/>
+        </w:rPr>
+        <w:t>)</w:t>
+      </w:r>
+      <w:r>
+        <w:rPr>
+          <w:noProof w:val="0"/>
+        </w:rPr>
+        <w:t>, reflecting the level of incidence and therefore statistical power to estimate transmission advantage, range</w:t>
+      </w:r>
+      <w:r>
+        <w:rPr>
+          <w:noProof w:val="0"/>
+        </w:rPr>
+        <w:t xml:space="preserve"> of median transmission advantage</w:t>
+      </w:r>
+      <w:r>
+        <w:rPr>
+          <w:noProof w:val="0"/>
+        </w:rPr>
+        <w:t xml:space="preserve"> </w:t>
+      </w:r>
+      <w:r>
+        <w:rPr>
+          <w:noProof w:val="0"/>
+        </w:rPr>
+        <w:t xml:space="preserve">in </w:t>
+      </w:r>
+      <w:r>
+        <w:rPr>
+          <w:noProof w:val="0"/>
+        </w:rPr>
+        <w:t>E</w:t>
+      </w:r>
+      <w:r>
+        <w:rPr>
+          <w:noProof w:val="0"/>
+        </w:rPr>
+        <w:t>ngland</w:t>
+      </w:r>
+      <w:proofErr w:type="gramStart"/>
+      <w:r>
+        <w:rPr>
+          <w:noProof w:val="0"/>
+        </w:rPr>
+        <w:t>:0.89</w:t>
+      </w:r>
+      <w:proofErr w:type="gramEnd"/>
+      <w:r>
+        <w:rPr>
+          <w:noProof w:val="0"/>
+        </w:rPr>
+        <w:t xml:space="preserve"> ; 1.45, and in France:</w:t>
+      </w:r>
+      <w:r>
+        <w:rPr>
+          <w:noProof w:val="0"/>
+        </w:rPr>
+        <w:t xml:space="preserve"> </w:t>
+      </w:r>
+      <w:r>
+        <w:rPr>
+          <w:noProof w:val="0"/>
+        </w:rPr>
+        <w:t>1.00</w:t>
+      </w:r>
+      <w:r>
+        <w:rPr>
+          <w:noProof w:val="0"/>
+        </w:rPr>
+        <w:t xml:space="preserve"> ; </w:t>
+      </w:r>
+      <w:r>
+        <w:rPr>
+          <w:noProof w:val="0"/>
+        </w:rPr>
+        <w:t>1.45</w:t>
+      </w:r>
+    </w:p>
+    <w:p>
+      <w:pPr>
+        <w:rPr>
+          <w:noProof w:val="0"/>
+        </w:rPr>
+      </w:pPr>
+      <w:r>
+        <w:rPr>
+          <w:noProof w:val="0"/>
+        </w:rPr>
+        <w:t xml:space="preserve">Using our novel framework, we were able </w:t>
+      </w:r>
+      <w:proofErr w:type="gramStart"/>
+      <w:r>
+        <w:rPr>
+          <w:noProof w:val="0"/>
+        </w:rPr>
+        <w:t>to jointly infer</w:t>
+      </w:r>
+      <w:proofErr w:type="gramEnd"/>
+      <w:r>
+        <w:rPr>
+          <w:noProof w:val="0"/>
+        </w:rPr>
+        <w:t xml:space="preserve"> a single transmissibility profile over time for each region assuming a single transmission advantage across region and time. As expected the novel framework gave estimates of the transmission advantage that were consistent with the ‘naïve’ approach above, but with </w:t>
+      </w:r>
+      <w:r>
+        <w:rPr>
+          <w:noProof w:val="0"/>
+        </w:rPr>
+        <w:t>greater</w:t>
+      </w:r>
+      <w:r>
+        <w:rPr>
+          <w:noProof w:val="0"/>
+        </w:rPr>
+        <w:t xml:space="preserve"> accuracy. </w:t>
+      </w:r>
+      <w:r>
+        <w:rPr>
+          <w:noProof w:val="0"/>
+        </w:rPr>
+        <w:t xml:space="preserve">Combining all periods and regions, we estimate a transmission advantage of </w:t>
+      </w:r>
+      <w:r>
+        <w:rPr>
+          <w:noProof w:val="0"/>
+        </w:rPr>
+        <w:t>1.45</w:t>
+      </w:r>
+      <w:r>
+        <w:rPr>
+          <w:noProof w:val="0"/>
+        </w:rPr>
+        <w:t xml:space="preserve"> (95%CrI </w:t>
+      </w:r>
+      <w:proofErr w:type="gramStart"/>
+      <w:r>
+        <w:rPr>
+          <w:noProof w:val="0"/>
+        </w:rPr>
+        <w:t>1.44</w:t>
+      </w:r>
+      <w:r>
+        <w:rPr>
+          <w:noProof w:val="0"/>
+        </w:rPr>
+        <w:t xml:space="preserve"> ;</w:t>
+      </w:r>
+      <w:proofErr w:type="gramEnd"/>
+      <w:r>
+        <w:rPr>
+          <w:noProof w:val="0"/>
+        </w:rPr>
+        <w:t xml:space="preserve"> </w:t>
+      </w:r>
+      <w:r>
+        <w:rPr>
+          <w:noProof w:val="0"/>
+        </w:rPr>
+        <w:t>1.46</w:t>
+      </w:r>
+      <w:r>
+        <w:rPr>
+          <w:noProof w:val="0"/>
+        </w:rPr>
+        <w:t xml:space="preserve">) in England and </w:t>
+      </w:r>
+      <w:r>
+        <w:rPr>
+          <w:noProof w:val="0"/>
+        </w:rPr>
+        <w:t>1.29</w:t>
+      </w:r>
+      <w:r>
+        <w:rPr>
+          <w:noProof w:val="0"/>
+        </w:rPr>
+        <w:t xml:space="preserve"> (</w:t>
+      </w:r>
+      <w:r>
+        <w:rPr>
+          <w:noProof w:val="0"/>
+        </w:rPr>
+        <w:t>95%CrI 1.28</w:t>
+      </w:r>
+      <w:r>
+        <w:rPr>
+          <w:noProof w:val="0"/>
+        </w:rPr>
+        <w:t xml:space="preserve"> ; </w:t>
+      </w:r>
+      <w:r>
+        <w:rPr>
+          <w:noProof w:val="0"/>
+        </w:rPr>
+        <w:t>1.30</w:t>
+      </w:r>
+      <w:r>
+        <w:rPr>
+          <w:noProof w:val="0"/>
+        </w:rPr>
+        <w:t>)</w:t>
+      </w:r>
+      <w:r>
+        <w:rPr>
+          <w:noProof w:val="0"/>
+        </w:rPr>
+        <w:t xml:space="preserve"> in France</w:t>
+      </w:r>
+      <w:r>
+        <w:rPr>
+          <w:noProof w:val="0"/>
+        </w:rPr>
+        <w:t xml:space="preserve">. </w:t>
+      </w:r>
+    </w:p>
+    <w:p>
+      <w:pPr>
+        <w:rPr>
+          <w:noProof w:val="0"/>
+        </w:rPr>
+      </w:pPr>
+      <w:r>
+        <w:rPr>
+          <w:noProof w:val="0"/>
+        </w:rPr>
+        <w:t>Again, with our joint method, t</w:t>
+      </w:r>
+      <w:r>
+        <w:rPr>
+          <w:noProof w:val="0"/>
+        </w:rPr>
+        <w:t xml:space="preserve">he trends were consistent across regions (Figure </w:t>
+      </w:r>
+      <w:proofErr w:type="spellStart"/>
+      <w:r>
+        <w:rPr>
+          <w:noProof w:val="0"/>
+        </w:rPr>
+        <w:t>errobar</w:t>
+      </w:r>
+      <w:proofErr w:type="spellEnd"/>
+      <w:r>
+        <w:rPr>
+          <w:noProof w:val="0"/>
+        </w:rPr>
+        <w:t>), with IQR of medians estimates of transmission advantages in England: [</w:t>
+      </w:r>
+      <w:proofErr w:type="gramStart"/>
+      <w:r>
+        <w:rPr>
+          <w:noProof w:val="0"/>
+        </w:rPr>
+        <w:t>1.</w:t>
+      </w:r>
+      <w:r>
+        <w:rPr>
+          <w:noProof w:val="0"/>
+        </w:rPr>
+        <w:t>40</w:t>
+      </w:r>
+      <w:r>
+        <w:rPr>
+          <w:noProof w:val="0"/>
+        </w:rPr>
+        <w:t xml:space="preserve"> ;</w:t>
+      </w:r>
+      <w:proofErr w:type="gramEnd"/>
+      <w:r>
+        <w:rPr>
+          <w:noProof w:val="0"/>
+        </w:rPr>
+        <w:t xml:space="preserve"> 1.4</w:t>
+      </w:r>
+      <w:r>
+        <w:rPr>
+          <w:noProof w:val="0"/>
+        </w:rPr>
+        <w:t>8</w:t>
+      </w:r>
+      <w:r>
+        <w:rPr>
+          <w:noProof w:val="0"/>
+        </w:rPr>
+        <w:t xml:space="preserve">], </w:t>
+      </w:r>
+      <w:r>
+        <w:rPr>
+          <w:noProof w:val="0"/>
+        </w:rPr>
+        <w:t xml:space="preserve"> and </w:t>
+      </w:r>
+      <w:r>
+        <w:rPr>
+          <w:noProof w:val="0"/>
+        </w:rPr>
+        <w:t xml:space="preserve">in </w:t>
+      </w:r>
+      <w:proofErr w:type="spellStart"/>
+      <w:r>
+        <w:rPr>
+          <w:noProof w:val="0"/>
+        </w:rPr>
+        <w:t>Fance</w:t>
+      </w:r>
+      <w:proofErr w:type="spellEnd"/>
+      <w:r>
+        <w:rPr>
+          <w:noProof w:val="0"/>
+        </w:rPr>
+        <w:t>:[1.</w:t>
+      </w:r>
+      <w:r>
+        <w:rPr>
+          <w:noProof w:val="0"/>
+        </w:rPr>
+        <w:t>28</w:t>
+      </w:r>
+      <w:r>
+        <w:rPr>
+          <w:noProof w:val="0"/>
+        </w:rPr>
+        <w:t xml:space="preserve"> ; 1.</w:t>
+      </w:r>
+      <w:r>
+        <w:rPr>
+          <w:noProof w:val="0"/>
+        </w:rPr>
+        <w:t>39</w:t>
+      </w:r>
+      <w:r>
+        <w:rPr>
+          <w:noProof w:val="0"/>
+        </w:rPr>
+        <w:t xml:space="preserve">].  The trends across quarters were </w:t>
+      </w:r>
+      <w:r>
+        <w:rPr>
+          <w:noProof w:val="0"/>
+        </w:rPr>
+        <w:t xml:space="preserve">still </w:t>
+      </w:r>
+      <w:r>
+        <w:rPr>
+          <w:noProof w:val="0"/>
+        </w:rPr>
+        <w:t xml:space="preserve">more variables (Fig. </w:t>
+      </w:r>
+      <w:proofErr w:type="spellStart"/>
+      <w:r>
+        <w:rPr>
+          <w:noProof w:val="0"/>
+        </w:rPr>
+        <w:t>errbar</w:t>
+      </w:r>
+      <w:proofErr w:type="spellEnd"/>
+      <w:r>
+        <w:rPr>
+          <w:noProof w:val="0"/>
+        </w:rPr>
+        <w:t xml:space="preserve">), </w:t>
+      </w:r>
+      <w:r>
+        <w:rPr>
+          <w:noProof w:val="0"/>
+        </w:rPr>
+        <w:t>again reflecting variation in</w:t>
+      </w:r>
+      <w:r>
+        <w:rPr>
+          <w:noProof w:val="0"/>
+        </w:rPr>
+        <w:t xml:space="preserve"> statistical power </w:t>
+      </w:r>
+      <w:r>
+        <w:rPr>
+          <w:noProof w:val="0"/>
+        </w:rPr>
+        <w:t>linked to incidence level</w:t>
+      </w:r>
+      <w:r>
+        <w:rPr>
+          <w:noProof w:val="0"/>
+        </w:rPr>
+        <w:t>, range of median transmission advantage in england</w:t>
+      </w:r>
+      <w:proofErr w:type="gramStart"/>
+      <w:r>
+        <w:rPr>
+          <w:noProof w:val="0"/>
+        </w:rPr>
+        <w:t>:0.</w:t>
+      </w:r>
+      <w:r>
+        <w:rPr>
+          <w:noProof w:val="0"/>
+        </w:rPr>
+        <w:t>98</w:t>
+      </w:r>
+      <w:proofErr w:type="gramEnd"/>
+      <w:r>
+        <w:rPr>
+          <w:noProof w:val="0"/>
+        </w:rPr>
+        <w:t xml:space="preserve"> ; 1.</w:t>
+      </w:r>
+      <w:r>
+        <w:rPr>
+          <w:noProof w:val="0"/>
+        </w:rPr>
+        <w:t>50</w:t>
+      </w:r>
+      <w:r>
+        <w:rPr>
+          <w:noProof w:val="0"/>
+        </w:rPr>
+        <w:t xml:space="preserve">, and in France: </w:t>
+      </w:r>
+      <w:r>
+        <w:rPr>
+          <w:noProof w:val="0"/>
+        </w:rPr>
+        <w:t>0</w:t>
+      </w:r>
+      <w:r>
+        <w:rPr>
+          <w:noProof w:val="0"/>
+        </w:rPr>
+        <w:t>.</w:t>
+      </w:r>
+      <w:r>
+        <w:rPr>
+          <w:noProof w:val="0"/>
+        </w:rPr>
+        <w:t>97</w:t>
+      </w:r>
+      <w:r>
+        <w:rPr>
+          <w:noProof w:val="0"/>
+        </w:rPr>
+        <w:t xml:space="preserve"> ; 1.4</w:t>
+      </w:r>
+      <w:r>
+        <w:rPr>
+          <w:noProof w:val="0"/>
+        </w:rPr>
+        <w:t>3.</w:t>
+      </w:r>
+    </w:p>
+    <w:p>
+      <w:pPr>
+        <w:rPr>
+          <w:noProof w:val="0"/>
+        </w:rPr>
+      </w:pPr>
+    </w:p>
+    <w:p>
+      <w:pPr>
+        <w:rPr>
+          <w:b/>
+          <w:noProof w:val="0"/>
+        </w:rPr>
+      </w:pPr>
+      <w:r>
+        <w:rPr>
+          <w:b/>
+          <w:noProof w:val="0"/>
+        </w:rPr>
+        <w:t xml:space="preserve">Transmission advantage of </w:t>
+      </w:r>
+      <w:r>
+        <w:rPr>
+          <w:b/>
+          <w:noProof w:val="0"/>
+        </w:rPr>
+        <w:t>delta and beta/gamma</w:t>
+      </w:r>
+      <w:r>
+        <w:rPr>
+          <w:b/>
+          <w:noProof w:val="0"/>
+        </w:rPr>
+        <w:t xml:space="preserve"> variant</w:t>
+      </w:r>
+      <w:r>
+        <w:rPr>
+          <w:b/>
+          <w:noProof w:val="0"/>
+        </w:rPr>
+        <w:t>s</w:t>
+      </w:r>
+    </w:p>
+    <w:p>
+      <w:pPr>
+        <w:rPr>
+          <w:noProof w:val="0"/>
+        </w:rPr>
+      </w:pPr>
+      <w:r>
+        <w:rPr>
+          <w:noProof w:val="0"/>
+        </w:rPr>
+        <w:t>In England, we were</w:t>
+      </w:r>
+      <w:r>
+        <w:rPr>
+          <w:noProof w:val="0"/>
+        </w:rPr>
+        <w:t xml:space="preserve"> also</w:t>
+      </w:r>
+      <w:r>
+        <w:rPr>
+          <w:noProof w:val="0"/>
+        </w:rPr>
+        <w:t xml:space="preserve"> able to estimate the transmission advantage for the delta variant compared to the alpha variant (figure </w:t>
+      </w:r>
+      <w:proofErr w:type="spellStart"/>
+      <w:r>
+        <w:rPr>
+          <w:noProof w:val="0"/>
+        </w:rPr>
+        <w:t>Heatmap</w:t>
+      </w:r>
+      <w:proofErr w:type="spellEnd"/>
+      <w:r>
+        <w:rPr>
+          <w:noProof w:val="0"/>
+        </w:rPr>
+        <w:t xml:space="preserve"> and </w:t>
+      </w:r>
+      <w:proofErr w:type="spellStart"/>
+      <w:r>
+        <w:rPr>
+          <w:noProof w:val="0"/>
+        </w:rPr>
+        <w:t>errorbar</w:t>
+      </w:r>
+      <w:proofErr w:type="spellEnd"/>
+      <w:r>
+        <w:rPr>
+          <w:noProof w:val="0"/>
+        </w:rPr>
+        <w:t xml:space="preserve"> from SI). Using our joint estimation</w:t>
+      </w:r>
+      <w:r>
+        <w:rPr>
+          <w:noProof w:val="0"/>
+        </w:rPr>
+        <w:t>,</w:t>
+      </w:r>
+      <w:r>
+        <w:rPr>
+          <w:noProof w:val="0"/>
+        </w:rPr>
+        <w:t xml:space="preserve"> we estimate the transmission advantage of the delta over alpha </w:t>
+      </w:r>
+      <w:r>
+        <w:rPr>
+          <w:noProof w:val="0"/>
+        </w:rPr>
+        <w:t xml:space="preserve">variant </w:t>
+      </w:r>
+      <w:r>
+        <w:rPr>
+          <w:noProof w:val="0"/>
+        </w:rPr>
+        <w:t xml:space="preserve">at </w:t>
+      </w:r>
+      <w:r>
+        <w:rPr>
+          <w:noProof w:val="0"/>
+        </w:rPr>
+        <w:t>1.</w:t>
+      </w:r>
+      <w:r>
+        <w:rPr>
+          <w:noProof w:val="0"/>
+        </w:rPr>
+        <w:t>68</w:t>
+      </w:r>
+      <w:r>
+        <w:rPr>
+          <w:noProof w:val="0"/>
+        </w:rPr>
+        <w:t xml:space="preserve"> (95%CrI </w:t>
+      </w:r>
+      <w:proofErr w:type="gramStart"/>
+      <w:r>
+        <w:rPr>
+          <w:noProof w:val="0"/>
+        </w:rPr>
+        <w:t>1.</w:t>
+      </w:r>
+      <w:r>
+        <w:rPr>
+          <w:noProof w:val="0"/>
+        </w:rPr>
+        <w:t>61</w:t>
+      </w:r>
+      <w:r>
+        <w:rPr>
+          <w:noProof w:val="0"/>
+        </w:rPr>
+        <w:t xml:space="preserve"> ;</w:t>
+      </w:r>
+      <w:proofErr w:type="gramEnd"/>
+      <w:r>
+        <w:rPr>
+          <w:noProof w:val="0"/>
+        </w:rPr>
+        <w:t xml:space="preserve"> 1.</w:t>
+      </w:r>
+      <w:r>
+        <w:rPr>
+          <w:noProof w:val="0"/>
+        </w:rPr>
+        <w:t>75</w:t>
+      </w:r>
+      <w:r>
+        <w:rPr>
+          <w:noProof w:val="0"/>
+        </w:rPr>
+        <w:t>)</w:t>
+      </w:r>
+      <w:r>
+        <w:rPr>
+          <w:noProof w:val="0"/>
+        </w:rPr>
+        <w:t xml:space="preserve">. Again relying solely on independent daily estimates of the reproduction number, the </w:t>
+      </w:r>
+      <w:r>
+        <w:rPr>
+          <w:noProof w:val="0"/>
+        </w:rPr>
+        <w:t>estimate</w:t>
+      </w:r>
+      <w:r>
+        <w:rPr>
+          <w:noProof w:val="0"/>
+        </w:rPr>
+        <w:t xml:space="preserve"> of transmission advantage were comparable but with much wider confidence intervals (median </w:t>
+      </w:r>
+      <w:proofErr w:type="gramStart"/>
+      <w:r>
+        <w:rPr>
+          <w:noProof w:val="0"/>
+        </w:rPr>
+        <w:t>2</w:t>
+      </w:r>
+      <w:r>
+        <w:rPr>
+          <w:noProof w:val="0"/>
+        </w:rPr>
+        <w:t>.</w:t>
+      </w:r>
+      <w:r>
+        <w:rPr>
+          <w:noProof w:val="0"/>
+        </w:rPr>
+        <w:t>10 ;</w:t>
+      </w:r>
+      <w:proofErr w:type="gramEnd"/>
+      <w:r>
+        <w:rPr>
+          <w:noProof w:val="0"/>
+        </w:rPr>
+        <w:t xml:space="preserve"> </w:t>
+      </w:r>
+      <w:r>
+        <w:rPr>
+          <w:noProof w:val="0"/>
+        </w:rPr>
+        <w:t>95%CrI 1.</w:t>
+      </w:r>
+      <w:r>
+        <w:rPr>
+          <w:noProof w:val="0"/>
+        </w:rPr>
+        <w:t>11</w:t>
+      </w:r>
+      <w:r>
+        <w:rPr>
+          <w:noProof w:val="0"/>
+        </w:rPr>
+        <w:t xml:space="preserve"> ;</w:t>
+      </w:r>
+      <w:r>
+        <w:rPr>
+          <w:noProof w:val="0"/>
+        </w:rPr>
+        <w:t xml:space="preserve"> 6</w:t>
+      </w:r>
+      <w:r>
+        <w:rPr>
+          <w:noProof w:val="0"/>
+        </w:rPr>
+        <w:t>.</w:t>
+      </w:r>
+      <w:r>
+        <w:rPr>
+          <w:noProof w:val="0"/>
+        </w:rPr>
+        <w:t>09</w:t>
+      </w:r>
+      <w:r>
+        <w:rPr>
+          <w:noProof w:val="0"/>
+        </w:rPr>
+        <w:t>)</w:t>
+      </w:r>
+      <w:r>
+        <w:rPr>
+          <w:noProof w:val="0"/>
+        </w:rPr>
+        <w:t xml:space="preserve">. As previously, the pattern were very consistent across regions, but less so across quarters, reflecting period of low incidence of one or both variant. </w:t>
+      </w:r>
+    </w:p>
+    <w:p>
+      <w:pPr>
+        <w:rPr>
+          <w:noProof w:val="0"/>
+        </w:rPr>
+      </w:pPr>
+      <w:r>
+        <w:rPr>
+          <w:noProof w:val="0"/>
+        </w:rPr>
+        <w:t xml:space="preserve">In </w:t>
+      </w:r>
+      <w:r>
+        <w:rPr>
+          <w:noProof w:val="0"/>
+        </w:rPr>
+        <w:t>France</w:t>
+      </w:r>
+      <w:r>
+        <w:rPr>
+          <w:noProof w:val="0"/>
+        </w:rPr>
+        <w:t xml:space="preserve">, we were able to estimate the </w:t>
+      </w:r>
+      <w:r>
+        <w:rPr>
+          <w:noProof w:val="0"/>
+        </w:rPr>
+        <w:t xml:space="preserve">combined </w:t>
+      </w:r>
+      <w:r>
+        <w:rPr>
+          <w:noProof w:val="0"/>
+        </w:rPr>
+        <w:t xml:space="preserve">transmission advantage for the </w:t>
+      </w:r>
+      <w:r>
+        <w:rPr>
+          <w:noProof w:val="0"/>
+        </w:rPr>
+        <w:t>beta and gamma</w:t>
+      </w:r>
+      <w:r>
+        <w:rPr>
+          <w:noProof w:val="0"/>
+        </w:rPr>
+        <w:t xml:space="preserve"> variant</w:t>
+      </w:r>
+      <w:r>
+        <w:rPr>
+          <w:noProof w:val="0"/>
+        </w:rPr>
+        <w:t>s</w:t>
+      </w:r>
+      <w:r>
+        <w:rPr>
+          <w:noProof w:val="0"/>
+        </w:rPr>
+        <w:t xml:space="preserve"> compared to the </w:t>
+      </w:r>
+      <w:r>
+        <w:rPr>
+          <w:noProof w:val="0"/>
+        </w:rPr>
+        <w:t>wild type</w:t>
+      </w:r>
+      <w:r>
+        <w:rPr>
+          <w:noProof w:val="0"/>
+        </w:rPr>
+        <w:t xml:space="preserve"> (figure </w:t>
+      </w:r>
+      <w:proofErr w:type="spellStart"/>
+      <w:r>
+        <w:rPr>
+          <w:noProof w:val="0"/>
+        </w:rPr>
+        <w:t>Heatmap</w:t>
+      </w:r>
+      <w:proofErr w:type="spellEnd"/>
+      <w:r>
+        <w:rPr>
+          <w:noProof w:val="0"/>
+        </w:rPr>
+        <w:t xml:space="preserve"> and </w:t>
+      </w:r>
+      <w:proofErr w:type="spellStart"/>
+      <w:r>
+        <w:rPr>
+          <w:noProof w:val="0"/>
+        </w:rPr>
+        <w:t>errorbar</w:t>
+      </w:r>
+      <w:proofErr w:type="spellEnd"/>
+      <w:r>
+        <w:rPr>
+          <w:noProof w:val="0"/>
+        </w:rPr>
+        <w:t xml:space="preserve"> from SI)</w:t>
+      </w:r>
+      <w:r>
+        <w:rPr>
+          <w:noProof w:val="0"/>
+        </w:rPr>
+        <w:t>, which was comparable to the transmission advantage of the alpha variant</w:t>
+      </w:r>
+      <w:r>
+        <w:rPr>
+          <w:noProof w:val="0"/>
+        </w:rPr>
+        <w:t>. Using our joint estimation</w:t>
+      </w:r>
+      <w:r>
+        <w:rPr>
+          <w:noProof w:val="0"/>
+        </w:rPr>
+        <w:t>,</w:t>
+      </w:r>
+      <w:r>
+        <w:rPr>
+          <w:noProof w:val="0"/>
+        </w:rPr>
+        <w:t xml:space="preserve"> we estimate the transmission advantage at </w:t>
+      </w:r>
+      <w:r>
+        <w:rPr>
+          <w:noProof w:val="0"/>
+        </w:rPr>
+        <w:t xml:space="preserve">1.25 (95%CrI </w:t>
+      </w:r>
+      <w:proofErr w:type="gramStart"/>
+      <w:r>
+        <w:rPr>
+          <w:noProof w:val="0"/>
+        </w:rPr>
+        <w:t>1.24 ;</w:t>
+      </w:r>
+      <w:proofErr w:type="gramEnd"/>
+      <w:r>
+        <w:rPr>
+          <w:noProof w:val="0"/>
+        </w:rPr>
+        <w:t xml:space="preserve"> 1.27)</w:t>
+      </w:r>
+      <w:r>
+        <w:rPr>
+          <w:noProof w:val="0"/>
+        </w:rPr>
+        <w:t>.</w:t>
+      </w:r>
+      <w:r>
+        <w:rPr>
+          <w:noProof w:val="0"/>
+        </w:rPr>
+        <w:t xml:space="preserve"> Again relying solely on independent daily estimates of the reproduction number, the estimate of transmission advantage were comparable but with much wider confidence intervals (median </w:t>
+      </w:r>
+      <w:r>
+        <w:rPr>
+          <w:noProof w:val="0"/>
+        </w:rPr>
+        <w:t>1.16</w:t>
+      </w:r>
+      <w:r>
+        <w:rPr>
+          <w:noProof w:val="0"/>
+        </w:rPr>
+        <w:t xml:space="preserve">, </w:t>
+      </w:r>
+      <w:r>
+        <w:rPr>
+          <w:noProof w:val="0"/>
+        </w:rPr>
+        <w:t xml:space="preserve">95%CrI </w:t>
+      </w:r>
+      <w:proofErr w:type="gramStart"/>
+      <w:r>
+        <w:rPr>
+          <w:noProof w:val="0"/>
+        </w:rPr>
+        <w:t>0.69 ;</w:t>
+      </w:r>
+      <w:proofErr w:type="gramEnd"/>
+      <w:r>
+        <w:rPr>
+          <w:noProof w:val="0"/>
+        </w:rPr>
+        <w:t xml:space="preserve"> 1.74)</w:t>
+      </w:r>
+      <w:r>
+        <w:rPr>
+          <w:noProof w:val="0"/>
+        </w:rPr>
+        <w:t xml:space="preserve">. As previously, the pattern were very consistent across regions, but less so across quarters, reflecting period of low incidence of one or both variant. </w:t>
+      </w:r>
     </w:p>
     <w:bookmarkEnd w:id="0"/>
     <w:p>

</xml_diff>